<commit_message>
Maioria dos relacionamentos feitos
</commit_message>
<xml_diff>
--- a/Requisitos.docx
+++ b/Requisitos.docx
@@ -43,10 +43,14 @@
       <w:r>
         <w:t xml:space="preserve"> nome, descrição e o preço. Os produtos possuem um estoque</w:t>
       </w:r>
-      <w:bookmarkStart w:id="0" w:name="_GoBack"/>
-      <w:bookmarkEnd w:id="0"/>
-      <w:r>
-        <w:t>, do qual é necessário armazenar informações sobre a quantidade de produtos, seu preço unitário e o</w:t>
+      <w:r>
+        <w:t xml:space="preserve">, do qual é necessário armazenar informações </w:t>
+      </w:r>
+      <w:r>
+        <w:t xml:space="preserve">sobre a quantidade de produtos </w:t>
+      </w:r>
+      <w:r>
+        <w:t>e o</w:t>
       </w:r>
       <w:r>
         <w:t>s</w:t>
@@ -93,7 +97,13 @@
         <w:jc w:val="both"/>
       </w:pPr>
       <w:r>
-        <w:t>A loja também possui um estoque de componentes eletrônicos para serviços técnicos. Para este estoque também é necessário informações sobre o tipo do componente, sua quantidade e seus fornecedores.</w:t>
+        <w:t>A loja também possui um estoque de componentes eletrônicos para serviços técnicos. Para este estoque também é necessário informações sobre o tipo do componente,</w:t>
+      </w:r>
+      <w:r>
+        <w:t xml:space="preserve"> sua função com as especificações, </w:t>
+      </w:r>
+      <w:r>
+        <w:t>quantidade e seus fornecedores.</w:t>
       </w:r>
     </w:p>
     <w:p>
@@ -121,7 +131,21 @@
         <w:t xml:space="preserve">Os clientes cadastrados também podem solicitar </w:t>
       </w:r>
       <w:r>
-        <w:t>serviços técnicos (Consertos eletroeletrônicos, troca de peças e manutenção preventiva). Cada serviço técnico possui protocolo, as peças utilizadas, valor, prazo de conclusão, data de início, o funcionário responsável e o cliente que o solicitou.</w:t>
+        <w:t>serviços técnicos (c</w:t>
+      </w:r>
+      <w:r>
+        <w:t xml:space="preserve">onsertos eletroeletrônicos, troca de peças e manutenção </w:t>
+      </w:r>
+      <w:r>
+        <w:t>preventiv</w:t>
+      </w:r>
+      <w:bookmarkStart w:id="0" w:name="_GoBack"/>
+      <w:bookmarkEnd w:id="0"/>
+      <w:r>
+        <w:t>a</w:t>
+      </w:r>
+      <w:r>
+        <w:t>). Cada serviço técnico possui protocolo, as peças utilizadas, valor, prazo de conclusão, data de início, o funcionário responsável e o cliente que o solicitou.</w:t>
       </w:r>
     </w:p>
     <w:sectPr>

</xml_diff>

<commit_message>
Início do dicionário lógico e correçãos da etapa 1
</commit_message>
<xml_diff>
--- a/Requisitos.docx
+++ b/Requisitos.docx
@@ -316,14 +316,14 @@
           <w:sz w:val="24"/>
           <w:szCs w:val="24"/>
         </w:rPr>
-        <w:t xml:space="preserve">, </w:t>
-      </w:r>
-      <w:r>
-        <w:rPr>
-          <w:sz w:val="24"/>
-          <w:szCs w:val="24"/>
-        </w:rPr>
-        <w:t>o código do cadastro e a data do cadastro. Para cada serviço técnico solicitado, por sua vez, é preciso</w:t>
+        <w:t>, matricula</w:t>
+      </w:r>
+      <w:r>
+        <w:rPr>
+          <w:sz w:val="24"/>
+          <w:szCs w:val="24"/>
+        </w:rPr>
+        <w:t xml:space="preserve"> e a data do cadastro. Para cada serviço técnico solicitado, por sua vez, é preciso</w:t>
       </w:r>
       <w:r>
         <w:rPr>
@@ -376,6 +376,7 @@
         <w:rPr>
           <w:sz w:val="24"/>
           <w:szCs w:val="24"/>
+          <w:u w:val="single"/>
         </w:rPr>
       </w:pPr>
       <w:r>
@@ -408,74 +409,74 @@
           <w:szCs w:val="24"/>
         </w:rPr>
         <w:t>, tipo de pagamento</w:t>
+      </w:r>
+      <w:r>
+        <w:rPr>
+          <w:sz w:val="24"/>
+          <w:szCs w:val="24"/>
+        </w:rPr>
+        <w:t xml:space="preserve"> e o funcionário que efetuou a venda. Informações que implicam no conhecimento sobre o lucro da loja e seus produtos vendidos. As vendas podem ser pagas à vista, no cartão e através de cheque. Para o cliente efetuar o pagamento através de cheque, é necessário a rea</w:t>
+      </w:r>
+      <w:r>
+        <w:rPr>
+          <w:sz w:val="24"/>
+          <w:szCs w:val="24"/>
+        </w:rPr>
+        <w:t>lização do cadastro antes da</w:t>
+      </w:r>
+      <w:r>
+        <w:rPr>
+          <w:sz w:val="24"/>
+          <w:szCs w:val="24"/>
+        </w:rPr>
+        <w:t xml:space="preserve"> compra. Para cada cheque deve se armazenar o número do cheque</w:t>
+      </w:r>
+      <w:r>
+        <w:rPr>
+          <w:sz w:val="24"/>
+          <w:szCs w:val="24"/>
+        </w:rPr>
+        <w:t xml:space="preserve"> e a data </w:t>
+      </w:r>
+      <w:r>
+        <w:rPr>
+          <w:sz w:val="24"/>
+          <w:szCs w:val="24"/>
+        </w:rPr>
+        <w:t>de validade</w:t>
+      </w:r>
+      <w:r>
+        <w:rPr>
+          <w:sz w:val="24"/>
+          <w:szCs w:val="24"/>
+        </w:rPr>
+        <w:t>.</w:t>
+      </w:r>
+      <w:r>
+        <w:rPr>
+          <w:sz w:val="24"/>
+          <w:szCs w:val="24"/>
+        </w:rPr>
+        <w:t xml:space="preserve"> Para pagamento realizado através de cartão de crédito </w:t>
+      </w:r>
+      <w:proofErr w:type="gramStart"/>
+      <w:r>
+        <w:rPr>
+          <w:sz w:val="24"/>
+          <w:szCs w:val="24"/>
+        </w:rPr>
+        <w:t>deve-se</w:t>
+      </w:r>
+      <w:proofErr w:type="gramEnd"/>
+      <w:r>
+        <w:rPr>
+          <w:sz w:val="24"/>
+          <w:szCs w:val="24"/>
+        </w:rPr>
+        <w:t xml:space="preserve"> armazenar informações sobre: Nome, número, código de segurança, bandeira e data de vencimento.</w:t>
       </w:r>
       <w:bookmarkStart w:id="0" w:name="_GoBack"/>
       <w:bookmarkEnd w:id="0"/>
-      <w:r>
-        <w:rPr>
-          <w:sz w:val="24"/>
-          <w:szCs w:val="24"/>
-        </w:rPr>
-        <w:t xml:space="preserve"> e o funcionário que efetuou a venda. Informações que implicam no conhecimento sobre o lucro da loja e seus produtos vendidos. As vendas podem ser pagas à vista, no cartão e através de cheque. Para o cliente efetuar o pagamento através de cheque, é necessário a rea</w:t>
-      </w:r>
-      <w:r>
-        <w:rPr>
-          <w:sz w:val="24"/>
-          <w:szCs w:val="24"/>
-        </w:rPr>
-        <w:t>lização do cadastro antes da</w:t>
-      </w:r>
-      <w:r>
-        <w:rPr>
-          <w:sz w:val="24"/>
-          <w:szCs w:val="24"/>
-        </w:rPr>
-        <w:t xml:space="preserve"> compra. Para cada cheque deve se armazenar o número do cheque</w:t>
-      </w:r>
-      <w:r>
-        <w:rPr>
-          <w:sz w:val="24"/>
-          <w:szCs w:val="24"/>
-        </w:rPr>
-        <w:t xml:space="preserve"> e a data </w:t>
-      </w:r>
-      <w:r>
-        <w:rPr>
-          <w:sz w:val="24"/>
-          <w:szCs w:val="24"/>
-        </w:rPr>
-        <w:t>de validade</w:t>
-      </w:r>
-      <w:r>
-        <w:rPr>
-          <w:sz w:val="24"/>
-          <w:szCs w:val="24"/>
-        </w:rPr>
-        <w:t>.</w:t>
-      </w:r>
-      <w:r>
-        <w:rPr>
-          <w:sz w:val="24"/>
-          <w:szCs w:val="24"/>
-        </w:rPr>
-        <w:t xml:space="preserve"> Para pagamento realizado através de cartão de crédito </w:t>
-      </w:r>
-      <w:proofErr w:type="gramStart"/>
-      <w:r>
-        <w:rPr>
-          <w:sz w:val="24"/>
-          <w:szCs w:val="24"/>
-        </w:rPr>
-        <w:t>deve-se</w:t>
-      </w:r>
-      <w:proofErr w:type="gramEnd"/>
-      <w:r>
-        <w:rPr>
-          <w:sz w:val="24"/>
-          <w:szCs w:val="24"/>
-        </w:rPr>
-        <w:t xml:space="preserve"> armazenar informações sobre: Nome, número, código de segurança, bandeira e data de vencimento.</w:t>
-      </w:r>
     </w:p>
     <w:p>
       <w:pPr>
@@ -1652,7 +1653,7 @@
   <a:extraClrSchemeLst/>
   <a:extLst>
     <a:ext uri="{05A4C25C-085E-4340-85A3-A5531E510DB2}">
-      <thm15:themeFamily xmlns="" xmlns:thm15="http://schemas.microsoft.com/office/thememl/2012/main" name="Office Theme" id="{62F939B6-93AF-4DB8-9C6B-D6C7DFDC589F}" vid="{4A3C46E8-61CC-4603-A589-7422A47A8E4A}"/>
+      <thm15:themeFamily xmlns:thm15="http://schemas.microsoft.com/office/thememl/2012/main" xmlns="" name="Office Theme" id="{62F939B6-93AF-4DB8-9C6B-D6C7DFDC589F}" vid="{4A3C46E8-61CC-4603-A589-7422A47A8E4A}"/>
     </a:ext>
   </a:extLst>
 </a:theme>

</xml_diff>